<commit_message>
Stop point before resilience analysis.
</commit_message>
<xml_diff>
--- a/R/supporting_analyses.docx
+++ b/R/supporting_analyses.docx
@@ -706,7 +706,1121 @@
         <w:pStyle w:val="BodyText"/>
       </w:pPr>
       <w:r>
-        <w:t xml:space="preserve">The loadings on the first 1-2 PCs are not very strong, but they are sufficient for removing three of five variables.</w:t>
+        <w:t xml:space="preserve">The loadings on the first 1-2 PCs are not very strong, but they are sufficient for removing three of five variables. In fact, a basic model using just the original canopy measurements is substantially less parsimonius than one using the first two PCs:</w:t>
+      </w:r>
+    </w:p>
+    <w:p>
+      <w:pPr>
+        <w:pStyle w:val="SourceCode"/>
+      </w:pPr>
+      <w:r>
+        <w:rPr>
+          <w:rStyle w:val="NormalTok"/>
+        </w:rPr>
+        <w:t xml:space="preserve">mod6 &lt;-</w:t>
+      </w:r>
+      <w:r>
+        <w:rPr>
+          <w:rStyle w:val="StringTok"/>
+        </w:rPr>
+        <w:t xml:space="preserve"> </w:t>
+      </w:r>
+      <w:r>
+        <w:rPr>
+          <w:rStyle w:val="KeywordTok"/>
+        </w:rPr>
+        <w:t xml:space="preserve">zeroinfl</w:t>
+      </w:r>
+      <w:r>
+        <w:rPr>
+          <w:rStyle w:val="NormalTok"/>
+        </w:rPr>
+        <w:t xml:space="preserve">(LSRD ~</w:t>
+      </w:r>
+      <w:r>
+        <w:rPr>
+          <w:rStyle w:val="StringTok"/>
+        </w:rPr>
+        <w:t xml:space="preserve"> </w:t>
+      </w:r>
+      <w:r>
+        <w:rPr>
+          <w:rStyle w:val="NormalTok"/>
+        </w:rPr>
+        <w:t xml:space="preserve">perp45 +</w:t>
+      </w:r>
+      <w:r>
+        <w:rPr>
+          <w:rStyle w:val="StringTok"/>
+        </w:rPr>
+        <w:t xml:space="preserve"> </w:t>
+      </w:r>
+      <w:r>
+        <w:rPr>
+          <w:rStyle w:val="NormalTok"/>
+        </w:rPr>
+        <w:t xml:space="preserve">perp135 +</w:t>
+      </w:r>
+      <w:r>
+        <w:rPr>
+          <w:rStyle w:val="StringTok"/>
+        </w:rPr>
+        <w:t xml:space="preserve"> </w:t>
+      </w:r>
+      <w:r>
+        <w:rPr>
+          <w:rStyle w:val="NormalTok"/>
+        </w:rPr>
+        <w:t xml:space="preserve">para45 +</w:t>
+      </w:r>
+      <w:r>
+        <w:rPr>
+          <w:rStyle w:val="StringTok"/>
+        </w:rPr>
+        <w:t xml:space="preserve"> </w:t>
+      </w:r>
+      <w:r>
+        <w:rPr>
+          <w:rStyle w:val="NormalTok"/>
+        </w:rPr>
+        <w:t xml:space="preserve">para135 +</w:t>
+      </w:r>
+      <w:r>
+        <w:rPr>
+          <w:rStyle w:val="StringTok"/>
+        </w:rPr>
+        <w:t xml:space="preserve"> </w:t>
+      </w:r>
+      <w:r>
+        <w:rPr>
+          <w:rStyle w:val="NormalTok"/>
+        </w:rPr>
+        <w:t xml:space="preserve">def90,</w:t>
+      </w:r>
+      <w:r>
+        <w:br w:type="textWrapping"/>
+      </w:r>
+      <w:r>
+        <w:rPr>
+          <w:rStyle w:val="NormalTok"/>
+        </w:rPr>
+        <w:t xml:space="preserve"> </w:t>
+      </w:r>
+      <w:r>
+        <w:rPr>
+          <w:rStyle w:val="NormalTok"/>
+        </w:rPr>
+        <w:t xml:space="preserve"> </w:t>
+      </w:r>
+      <w:r>
+        <w:rPr>
+          <w:rStyle w:val="NormalTok"/>
+        </w:rPr>
+        <w:t xml:space="preserve"> </w:t>
+      </w:r>
+      <w:r>
+        <w:rPr>
+          <w:rStyle w:val="NormalTok"/>
+        </w:rPr>
+        <w:t xml:space="preserve"> </w:t>
+      </w:r>
+      <w:r>
+        <w:rPr>
+          <w:rStyle w:val="NormalTok"/>
+        </w:rPr>
+        <w:t xml:space="preserve"> </w:t>
+      </w:r>
+      <w:r>
+        <w:rPr>
+          <w:rStyle w:val="NormalTok"/>
+        </w:rPr>
+        <w:t xml:space="preserve"> </w:t>
+      </w:r>
+      <w:r>
+        <w:rPr>
+          <w:rStyle w:val="NormalTok"/>
+        </w:rPr>
+        <w:t xml:space="preserve"> </w:t>
+      </w:r>
+      <w:r>
+        <w:rPr>
+          <w:rStyle w:val="NormalTok"/>
+        </w:rPr>
+        <w:t xml:space="preserve"> </w:t>
+      </w:r>
+      <w:r>
+        <w:rPr>
+          <w:rStyle w:val="NormalTok"/>
+        </w:rPr>
+        <w:t xml:space="preserve"> </w:t>
+      </w:r>
+      <w:r>
+        <w:rPr>
+          <w:rStyle w:val="NormalTok"/>
+        </w:rPr>
+        <w:t xml:space="preserve"> </w:t>
+      </w:r>
+      <w:r>
+        <w:rPr>
+          <w:rStyle w:val="NormalTok"/>
+        </w:rPr>
+        <w:t xml:space="preserve"> </w:t>
+      </w:r>
+      <w:r>
+        <w:rPr>
+          <w:rStyle w:val="NormalTok"/>
+        </w:rPr>
+        <w:t xml:space="preserve"> </w:t>
+      </w:r>
+      <w:r>
+        <w:rPr>
+          <w:rStyle w:val="NormalTok"/>
+        </w:rPr>
+        <w:t xml:space="preserve"> </w:t>
+      </w:r>
+      <w:r>
+        <w:rPr>
+          <w:rStyle w:val="NormalTok"/>
+        </w:rPr>
+        <w:t xml:space="preserve"> </w:t>
+      </w:r>
+      <w:r>
+        <w:rPr>
+          <w:rStyle w:val="NormalTok"/>
+        </w:rPr>
+        <w:t xml:space="preserve"> </w:t>
+      </w:r>
+      <w:r>
+        <w:rPr>
+          <w:rStyle w:val="NormalTok"/>
+        </w:rPr>
+        <w:t xml:space="preserve"> </w:t>
+      </w:r>
+      <w:r>
+        <w:rPr>
+          <w:rStyle w:val="NormalTok"/>
+        </w:rPr>
+        <w:t xml:space="preserve"> </w:t>
+      </w:r>
+      <w:r>
+        <w:rPr>
+          <w:rStyle w:val="DataTypeTok"/>
+        </w:rPr>
+        <w:t xml:space="preserve">data =</w:t>
+      </w:r>
+      <w:r>
+        <w:rPr>
+          <w:rStyle w:val="NormalTok"/>
+        </w:rPr>
+        <w:t xml:space="preserve"> </w:t>
+      </w:r>
+      <w:r>
+        <w:rPr>
+          <w:rStyle w:val="NormalTok"/>
+        </w:rPr>
+        <w:t xml:space="preserve">field_dat, </w:t>
+      </w:r>
+      <w:r>
+        <w:rPr>
+          <w:rStyle w:val="DataTypeTok"/>
+        </w:rPr>
+        <w:t xml:space="preserve">dist =</w:t>
+      </w:r>
+      <w:r>
+        <w:rPr>
+          <w:rStyle w:val="NormalTok"/>
+        </w:rPr>
+        <w:t xml:space="preserve"> </w:t>
+      </w:r>
+      <w:r>
+        <w:rPr>
+          <w:rStyle w:val="StringTok"/>
+        </w:rPr>
+        <w:t xml:space="preserve">"negbin"</w:t>
+      </w:r>
+      <w:r>
+        <w:rPr>
+          <w:rStyle w:val="NormalTok"/>
+        </w:rPr>
+        <w:t xml:space="preserve">, </w:t>
+      </w:r>
+      <w:r>
+        <w:rPr>
+          <w:rStyle w:val="DataTypeTok"/>
+        </w:rPr>
+        <w:t xml:space="preserve">EM =</w:t>
+      </w:r>
+      <w:r>
+        <w:rPr>
+          <w:rStyle w:val="NormalTok"/>
+        </w:rPr>
+        <w:t xml:space="preserve"> </w:t>
+      </w:r>
+      <w:r>
+        <w:rPr>
+          <w:rStyle w:val="OtherTok"/>
+        </w:rPr>
+        <w:t xml:space="preserve">TRUE</w:t>
+      </w:r>
+      <w:r>
+        <w:rPr>
+          <w:rStyle w:val="NormalTok"/>
+        </w:rPr>
+        <w:t xml:space="preserve">)</w:t>
+      </w:r>
+      <w:r>
+        <w:br w:type="textWrapping"/>
+      </w:r>
+      <w:r>
+        <w:rPr>
+          <w:rStyle w:val="KeywordTok"/>
+        </w:rPr>
+        <w:t xml:space="preserve">summary</w:t>
+      </w:r>
+      <w:r>
+        <w:rPr>
+          <w:rStyle w:val="NormalTok"/>
+        </w:rPr>
+        <w:t xml:space="preserve">(mod6)</w:t>
+      </w:r>
+    </w:p>
+    <w:p>
+      <w:pPr>
+        <w:pStyle w:val="SourceCode"/>
+      </w:pPr>
+      <w:r>
+        <w:rPr>
+          <w:rStyle w:val="VerbatimChar"/>
+        </w:rPr>
+        <w:t xml:space="preserve">## </w:t>
+      </w:r>
+      <w:r>
+        <w:br w:type="textWrapping"/>
+      </w:r>
+      <w:r>
+        <w:rPr>
+          <w:rStyle w:val="VerbatimChar"/>
+        </w:rPr>
+        <w:t xml:space="preserve">## Call:</w:t>
+      </w:r>
+      <w:r>
+        <w:br w:type="textWrapping"/>
+      </w:r>
+      <w:r>
+        <w:rPr>
+          <w:rStyle w:val="VerbatimChar"/>
+        </w:rPr>
+        <w:t xml:space="preserve">## zeroinfl(formula = LSRD ~ perp45 + perp135 + para45 + para135 + </w:t>
+      </w:r>
+      <w:r>
+        <w:br w:type="textWrapping"/>
+      </w:r>
+      <w:r>
+        <w:rPr>
+          <w:rStyle w:val="VerbatimChar"/>
+        </w:rPr>
+        <w:t xml:space="preserve">##     def90, data = field_dat, dist = "negbin", EM = TRUE)</w:t>
+      </w:r>
+      <w:r>
+        <w:br w:type="textWrapping"/>
+      </w:r>
+      <w:r>
+        <w:rPr>
+          <w:rStyle w:val="VerbatimChar"/>
+        </w:rPr>
+        <w:t xml:space="preserve">## </w:t>
+      </w:r>
+      <w:r>
+        <w:br w:type="textWrapping"/>
+      </w:r>
+      <w:r>
+        <w:rPr>
+          <w:rStyle w:val="VerbatimChar"/>
+        </w:rPr>
+        <w:t xml:space="preserve">## Pearson residuals:</w:t>
+      </w:r>
+      <w:r>
+        <w:br w:type="textWrapping"/>
+      </w:r>
+      <w:r>
+        <w:rPr>
+          <w:rStyle w:val="VerbatimChar"/>
+        </w:rPr>
+        <w:t xml:space="preserve">##     Min      1Q  Median      3Q     Max </w:t>
+      </w:r>
+      <w:r>
+        <w:br w:type="textWrapping"/>
+      </w:r>
+      <w:r>
+        <w:rPr>
+          <w:rStyle w:val="VerbatimChar"/>
+        </w:rPr>
+        <w:t xml:space="preserve">## -1.1194 -0.5732 -0.4347  0.1473  2.7024 </w:t>
+      </w:r>
+      <w:r>
+        <w:br w:type="textWrapping"/>
+      </w:r>
+      <w:r>
+        <w:rPr>
+          <w:rStyle w:val="VerbatimChar"/>
+        </w:rPr>
+        <w:t xml:space="preserve">## </w:t>
+      </w:r>
+      <w:r>
+        <w:br w:type="textWrapping"/>
+      </w:r>
+      <w:r>
+        <w:rPr>
+          <w:rStyle w:val="VerbatimChar"/>
+        </w:rPr>
+        <w:t xml:space="preserve">## Count model coefficients (negbin with log link):</w:t>
+      </w:r>
+      <w:r>
+        <w:br w:type="textWrapping"/>
+      </w:r>
+      <w:r>
+        <w:rPr>
+          <w:rStyle w:val="VerbatimChar"/>
+        </w:rPr>
+        <w:t xml:space="preserve">##             Estimate Std. Error z value Pr(&gt;|z|)  </w:t>
+      </w:r>
+      <w:r>
+        <w:br w:type="textWrapping"/>
+      </w:r>
+      <w:r>
+        <w:rPr>
+          <w:rStyle w:val="VerbatimChar"/>
+        </w:rPr>
+        <w:t xml:space="preserve">## (Intercept)  1.40901    2.04874   0.688   0.4916  </w:t>
+      </w:r>
+      <w:r>
+        <w:br w:type="textWrapping"/>
+      </w:r>
+      <w:r>
+        <w:rPr>
+          <w:rStyle w:val="VerbatimChar"/>
+        </w:rPr>
+        <w:t xml:space="preserve">## perp45      -0.02227    0.01382  -1.612   0.1069  </w:t>
+      </w:r>
+      <w:r>
+        <w:br w:type="textWrapping"/>
+      </w:r>
+      <w:r>
+        <w:rPr>
+          <w:rStyle w:val="VerbatimChar"/>
+        </w:rPr>
+        <w:t xml:space="preserve">## perp135     -0.01160    0.01184  -0.980   0.3270  </w:t>
+      </w:r>
+      <w:r>
+        <w:br w:type="textWrapping"/>
+      </w:r>
+      <w:r>
+        <w:rPr>
+          <w:rStyle w:val="VerbatimChar"/>
+        </w:rPr>
+        <w:t xml:space="preserve">## para45      -0.01774    0.01977  -0.897   0.3695  </w:t>
+      </w:r>
+      <w:r>
+        <w:br w:type="textWrapping"/>
+      </w:r>
+      <w:r>
+        <w:rPr>
+          <w:rStyle w:val="VerbatimChar"/>
+        </w:rPr>
+        <w:t xml:space="preserve">## para135      0.03703    0.02218   1.669   0.0951 .</w:t>
+      </w:r>
+      <w:r>
+        <w:br w:type="textWrapping"/>
+      </w:r>
+      <w:r>
+        <w:rPr>
+          <w:rStyle w:val="VerbatimChar"/>
+        </w:rPr>
+        <w:t xml:space="preserve">## def90        0.02548    0.01356   1.879   0.0602 .</w:t>
+      </w:r>
+      <w:r>
+        <w:br w:type="textWrapping"/>
+      </w:r>
+      <w:r>
+        <w:rPr>
+          <w:rStyle w:val="VerbatimChar"/>
+        </w:rPr>
+        <w:t xml:space="preserve">## Log(theta)   1.28925    0.52426   2.459   0.0139 *</w:t>
+      </w:r>
+      <w:r>
+        <w:br w:type="textWrapping"/>
+      </w:r>
+      <w:r>
+        <w:rPr>
+          <w:rStyle w:val="VerbatimChar"/>
+        </w:rPr>
+        <w:t xml:space="preserve">## </w:t>
+      </w:r>
+      <w:r>
+        <w:br w:type="textWrapping"/>
+      </w:r>
+      <w:r>
+        <w:rPr>
+          <w:rStyle w:val="VerbatimChar"/>
+        </w:rPr>
+        <w:t xml:space="preserve">## Zero-inflation model coefficients (binomial with logit link):</w:t>
+      </w:r>
+      <w:r>
+        <w:br w:type="textWrapping"/>
+      </w:r>
+      <w:r>
+        <w:rPr>
+          <w:rStyle w:val="VerbatimChar"/>
+        </w:rPr>
+        <w:t xml:space="preserve">##              Estimate Std. Error z value Pr(&gt;|z|)  </w:t>
+      </w:r>
+      <w:r>
+        <w:br w:type="textWrapping"/>
+      </w:r>
+      <w:r>
+        <w:rPr>
+          <w:rStyle w:val="VerbatimChar"/>
+        </w:rPr>
+        <w:t xml:space="preserve">## (Intercept) -9.239901   5.007481  -1.845   0.0650 .</w:t>
+      </w:r>
+      <w:r>
+        <w:br w:type="textWrapping"/>
+      </w:r>
+      <w:r>
+        <w:rPr>
+          <w:rStyle w:val="VerbatimChar"/>
+        </w:rPr>
+        <w:t xml:space="preserve">## perp45       0.005607   0.022679   0.247   0.8047  </w:t>
+      </w:r>
+      <w:r>
+        <w:br w:type="textWrapping"/>
+      </w:r>
+      <w:r>
+        <w:rPr>
+          <w:rStyle w:val="VerbatimChar"/>
+        </w:rPr>
+        <w:t xml:space="preserve">## perp135     -0.007498   0.019631  -0.382   0.7025  </w:t>
+      </w:r>
+      <w:r>
+        <w:br w:type="textWrapping"/>
+      </w:r>
+      <w:r>
+        <w:rPr>
+          <w:rStyle w:val="VerbatimChar"/>
+        </w:rPr>
+        <w:t xml:space="preserve">## para45       0.029650   0.039709   0.747   0.4553  </w:t>
+      </w:r>
+      <w:r>
+        <w:br w:type="textWrapping"/>
+      </w:r>
+      <w:r>
+        <w:rPr>
+          <w:rStyle w:val="VerbatimChar"/>
+        </w:rPr>
+        <w:t xml:space="preserve">## para135      0.083240   0.046845   1.777   0.0756 .</w:t>
+      </w:r>
+      <w:r>
+        <w:br w:type="textWrapping"/>
+      </w:r>
+      <w:r>
+        <w:rPr>
+          <w:rStyle w:val="VerbatimChar"/>
+        </w:rPr>
+        <w:t xml:space="preserve">## def90       -0.005955   0.018791  -0.317   0.7513  </w:t>
+      </w:r>
+      <w:r>
+        <w:br w:type="textWrapping"/>
+      </w:r>
+      <w:r>
+        <w:rPr>
+          <w:rStyle w:val="VerbatimChar"/>
+        </w:rPr>
+        <w:t xml:space="preserve">## ---</w:t>
+      </w:r>
+      <w:r>
+        <w:br w:type="textWrapping"/>
+      </w:r>
+      <w:r>
+        <w:rPr>
+          <w:rStyle w:val="VerbatimChar"/>
+        </w:rPr>
+        <w:t xml:space="preserve">## Signif. codes:  0 '***' 0.001 '**' 0.01 '*' 0.05 '.' 0.1 ' ' 1 </w:t>
+      </w:r>
+      <w:r>
+        <w:br w:type="textWrapping"/>
+      </w:r>
+      <w:r>
+        <w:rPr>
+          <w:rStyle w:val="VerbatimChar"/>
+        </w:rPr>
+        <w:t xml:space="preserve">## </w:t>
+      </w:r>
+      <w:r>
+        <w:br w:type="textWrapping"/>
+      </w:r>
+      <w:r>
+        <w:rPr>
+          <w:rStyle w:val="VerbatimChar"/>
+        </w:rPr>
+        <w:t xml:space="preserve">## Theta = 3.6301 </w:t>
+      </w:r>
+      <w:r>
+        <w:br w:type="textWrapping"/>
+      </w:r>
+      <w:r>
+        <w:rPr>
+          <w:rStyle w:val="VerbatimChar"/>
+        </w:rPr>
+        <w:t xml:space="preserve">## Number of iterations in BFGS optimization: 1 </w:t>
+      </w:r>
+      <w:r>
+        <w:br w:type="textWrapping"/>
+      </w:r>
+      <w:r>
+        <w:rPr>
+          <w:rStyle w:val="VerbatimChar"/>
+        </w:rPr>
+        <w:t xml:space="preserve">## Log-likelihood: -85.29 on 13 Df</w:t>
+      </w:r>
+    </w:p>
+    <w:p>
+      <w:pPr>
+        <w:pStyle w:val="SourceCode"/>
+      </w:pPr>
+      <w:r>
+        <w:rPr>
+          <w:rStyle w:val="KeywordTok"/>
+        </w:rPr>
+        <w:t xml:space="preserve">AICc</w:t>
+      </w:r>
+      <w:r>
+        <w:rPr>
+          <w:rStyle w:val="NormalTok"/>
+        </w:rPr>
+        <w:t xml:space="preserve">(mod6)</w:t>
+      </w:r>
+    </w:p>
+    <w:p>
+      <w:pPr>
+        <w:pStyle w:val="SourceCode"/>
+      </w:pPr>
+      <w:r>
+        <w:rPr>
+          <w:rStyle w:val="VerbatimChar"/>
+        </w:rPr>
+        <w:t xml:space="preserve">## [1] 206.4245</w:t>
+      </w:r>
+    </w:p>
+    <w:p>
+      <w:pPr>
+        <w:pStyle w:val="SourceCode"/>
+      </w:pPr>
+      <w:r>
+        <w:rPr>
+          <w:rStyle w:val="NormalTok"/>
+        </w:rPr>
+        <w:t xml:space="preserve">mod7 &lt;-</w:t>
+      </w:r>
+      <w:r>
+        <w:rPr>
+          <w:rStyle w:val="StringTok"/>
+        </w:rPr>
+        <w:t xml:space="preserve"> </w:t>
+      </w:r>
+      <w:r>
+        <w:rPr>
+          <w:rStyle w:val="KeywordTok"/>
+        </w:rPr>
+        <w:t xml:space="preserve">zeroinfl</w:t>
+      </w:r>
+      <w:r>
+        <w:rPr>
+          <w:rStyle w:val="NormalTok"/>
+        </w:rPr>
+        <w:t xml:space="preserve">(LSRD ~</w:t>
+      </w:r>
+      <w:r>
+        <w:rPr>
+          <w:rStyle w:val="StringTok"/>
+        </w:rPr>
+        <w:t xml:space="preserve"> </w:t>
+      </w:r>
+      <w:r>
+        <w:rPr>
+          <w:rStyle w:val="NormalTok"/>
+        </w:rPr>
+        <w:t xml:space="preserve">canopy_PC1 +</w:t>
+      </w:r>
+      <w:r>
+        <w:rPr>
+          <w:rStyle w:val="StringTok"/>
+        </w:rPr>
+        <w:t xml:space="preserve"> </w:t>
+      </w:r>
+      <w:r>
+        <w:rPr>
+          <w:rStyle w:val="NormalTok"/>
+        </w:rPr>
+        <w:t xml:space="preserve">canopy_PC2,</w:t>
+      </w:r>
+      <w:r>
+        <w:br w:type="textWrapping"/>
+      </w:r>
+      <w:r>
+        <w:rPr>
+          <w:rStyle w:val="NormalTok"/>
+        </w:rPr>
+        <w:t xml:space="preserve"> </w:t>
+      </w:r>
+      <w:r>
+        <w:rPr>
+          <w:rStyle w:val="NormalTok"/>
+        </w:rPr>
+        <w:t xml:space="preserve"> </w:t>
+      </w:r>
+      <w:r>
+        <w:rPr>
+          <w:rStyle w:val="NormalTok"/>
+        </w:rPr>
+        <w:t xml:space="preserve"> </w:t>
+      </w:r>
+      <w:r>
+        <w:rPr>
+          <w:rStyle w:val="NormalTok"/>
+        </w:rPr>
+        <w:t xml:space="preserve"> </w:t>
+      </w:r>
+      <w:r>
+        <w:rPr>
+          <w:rStyle w:val="NormalTok"/>
+        </w:rPr>
+        <w:t xml:space="preserve"> </w:t>
+      </w:r>
+      <w:r>
+        <w:rPr>
+          <w:rStyle w:val="NormalTok"/>
+        </w:rPr>
+        <w:t xml:space="preserve"> </w:t>
+      </w:r>
+      <w:r>
+        <w:rPr>
+          <w:rStyle w:val="NormalTok"/>
+        </w:rPr>
+        <w:t xml:space="preserve"> </w:t>
+      </w:r>
+      <w:r>
+        <w:rPr>
+          <w:rStyle w:val="NormalTok"/>
+        </w:rPr>
+        <w:t xml:space="preserve"> </w:t>
+      </w:r>
+      <w:r>
+        <w:rPr>
+          <w:rStyle w:val="NormalTok"/>
+        </w:rPr>
+        <w:t xml:space="preserve"> </w:t>
+      </w:r>
+      <w:r>
+        <w:rPr>
+          <w:rStyle w:val="NormalTok"/>
+        </w:rPr>
+        <w:t xml:space="preserve"> </w:t>
+      </w:r>
+      <w:r>
+        <w:rPr>
+          <w:rStyle w:val="NormalTok"/>
+        </w:rPr>
+        <w:t xml:space="preserve"> </w:t>
+      </w:r>
+      <w:r>
+        <w:rPr>
+          <w:rStyle w:val="NormalTok"/>
+        </w:rPr>
+        <w:t xml:space="preserve"> </w:t>
+      </w:r>
+      <w:r>
+        <w:rPr>
+          <w:rStyle w:val="NormalTok"/>
+        </w:rPr>
+        <w:t xml:space="preserve"> </w:t>
+      </w:r>
+      <w:r>
+        <w:rPr>
+          <w:rStyle w:val="NormalTok"/>
+        </w:rPr>
+        <w:t xml:space="preserve"> </w:t>
+      </w:r>
+      <w:r>
+        <w:rPr>
+          <w:rStyle w:val="NormalTok"/>
+        </w:rPr>
+        <w:t xml:space="preserve"> </w:t>
+      </w:r>
+      <w:r>
+        <w:rPr>
+          <w:rStyle w:val="NormalTok"/>
+        </w:rPr>
+        <w:t xml:space="preserve"> </w:t>
+      </w:r>
+      <w:r>
+        <w:rPr>
+          <w:rStyle w:val="NormalTok"/>
+        </w:rPr>
+        <w:t xml:space="preserve"> </w:t>
+      </w:r>
+      <w:r>
+        <w:rPr>
+          <w:rStyle w:val="DataTypeTok"/>
+        </w:rPr>
+        <w:t xml:space="preserve">data =</w:t>
+      </w:r>
+      <w:r>
+        <w:rPr>
+          <w:rStyle w:val="NormalTok"/>
+        </w:rPr>
+        <w:t xml:space="preserve"> </w:t>
+      </w:r>
+      <w:r>
+        <w:rPr>
+          <w:rStyle w:val="NormalTok"/>
+        </w:rPr>
+        <w:t xml:space="preserve">field_dat, </w:t>
+      </w:r>
+      <w:r>
+        <w:rPr>
+          <w:rStyle w:val="DataTypeTok"/>
+        </w:rPr>
+        <w:t xml:space="preserve">dist =</w:t>
+      </w:r>
+      <w:r>
+        <w:rPr>
+          <w:rStyle w:val="NormalTok"/>
+        </w:rPr>
+        <w:t xml:space="preserve"> </w:t>
+      </w:r>
+      <w:r>
+        <w:rPr>
+          <w:rStyle w:val="StringTok"/>
+        </w:rPr>
+        <w:t xml:space="preserve">"negbin"</w:t>
+      </w:r>
+      <w:r>
+        <w:rPr>
+          <w:rStyle w:val="NormalTok"/>
+        </w:rPr>
+        <w:t xml:space="preserve">, </w:t>
+      </w:r>
+      <w:r>
+        <w:rPr>
+          <w:rStyle w:val="DataTypeTok"/>
+        </w:rPr>
+        <w:t xml:space="preserve">EM =</w:t>
+      </w:r>
+      <w:r>
+        <w:rPr>
+          <w:rStyle w:val="NormalTok"/>
+        </w:rPr>
+        <w:t xml:space="preserve"> </w:t>
+      </w:r>
+      <w:r>
+        <w:rPr>
+          <w:rStyle w:val="OtherTok"/>
+        </w:rPr>
+        <w:t xml:space="preserve">TRUE</w:t>
+      </w:r>
+      <w:r>
+        <w:rPr>
+          <w:rStyle w:val="NormalTok"/>
+        </w:rPr>
+        <w:t xml:space="preserve">)</w:t>
+      </w:r>
+      <w:r>
+        <w:br w:type="textWrapping"/>
+      </w:r>
+      <w:r>
+        <w:rPr>
+          <w:rStyle w:val="KeywordTok"/>
+        </w:rPr>
+        <w:t xml:space="preserve">summary</w:t>
+      </w:r>
+      <w:r>
+        <w:rPr>
+          <w:rStyle w:val="NormalTok"/>
+        </w:rPr>
+        <w:t xml:space="preserve">(mod7)</w:t>
+      </w:r>
+    </w:p>
+    <w:p>
+      <w:pPr>
+        <w:pStyle w:val="SourceCode"/>
+      </w:pPr>
+      <w:r>
+        <w:rPr>
+          <w:rStyle w:val="VerbatimChar"/>
+        </w:rPr>
+        <w:t xml:space="preserve">## </w:t>
+      </w:r>
+      <w:r>
+        <w:br w:type="textWrapping"/>
+      </w:r>
+      <w:r>
+        <w:rPr>
+          <w:rStyle w:val="VerbatimChar"/>
+        </w:rPr>
+        <w:t xml:space="preserve">## Call:</w:t>
+      </w:r>
+      <w:r>
+        <w:br w:type="textWrapping"/>
+      </w:r>
+      <w:r>
+        <w:rPr>
+          <w:rStyle w:val="VerbatimChar"/>
+        </w:rPr>
+        <w:t xml:space="preserve">## zeroinfl(formula = LSRD ~ canopy_PC1 + canopy_PC2, data = field_dat, </w:t>
+      </w:r>
+      <w:r>
+        <w:br w:type="textWrapping"/>
+      </w:r>
+      <w:r>
+        <w:rPr>
+          <w:rStyle w:val="VerbatimChar"/>
+        </w:rPr>
+        <w:t xml:space="preserve">##     dist = "negbin", EM = TRUE)</w:t>
+      </w:r>
+      <w:r>
+        <w:br w:type="textWrapping"/>
+      </w:r>
+      <w:r>
+        <w:rPr>
+          <w:rStyle w:val="VerbatimChar"/>
+        </w:rPr>
+        <w:t xml:space="preserve">## </w:t>
+      </w:r>
+      <w:r>
+        <w:br w:type="textWrapping"/>
+      </w:r>
+      <w:r>
+        <w:rPr>
+          <w:rStyle w:val="VerbatimChar"/>
+        </w:rPr>
+        <w:t xml:space="preserve">## Pearson residuals:</w:t>
+      </w:r>
+      <w:r>
+        <w:br w:type="textWrapping"/>
+      </w:r>
+      <w:r>
+        <w:rPr>
+          <w:rStyle w:val="VerbatimChar"/>
+        </w:rPr>
+        <w:t xml:space="preserve">##      Min       1Q   Median       3Q      Max </w:t>
+      </w:r>
+      <w:r>
+        <w:br w:type="textWrapping"/>
+      </w:r>
+      <w:r>
+        <w:rPr>
+          <w:rStyle w:val="VerbatimChar"/>
+        </w:rPr>
+        <w:t xml:space="preserve">## -0.89806 -0.49176 -0.43808  0.06446  4.07677 </w:t>
+      </w:r>
+      <w:r>
+        <w:br w:type="textWrapping"/>
+      </w:r>
+      <w:r>
+        <w:rPr>
+          <w:rStyle w:val="VerbatimChar"/>
+        </w:rPr>
+        <w:t xml:space="preserve">## </w:t>
+      </w:r>
+      <w:r>
+        <w:br w:type="textWrapping"/>
+      </w:r>
+      <w:r>
+        <w:rPr>
+          <w:rStyle w:val="VerbatimChar"/>
+        </w:rPr>
+        <w:t xml:space="preserve">## Count model coefficients (negbin with log link):</w:t>
+      </w:r>
+      <w:r>
+        <w:br w:type="textWrapping"/>
+      </w:r>
+      <w:r>
+        <w:rPr>
+          <w:rStyle w:val="VerbatimChar"/>
+        </w:rPr>
+        <w:t xml:space="preserve">##             Estimate Std. Error z value Pr(&gt;|z|)    </w:t>
+      </w:r>
+      <w:r>
+        <w:br w:type="textWrapping"/>
+      </w:r>
+      <w:r>
+        <w:rPr>
+          <w:rStyle w:val="VerbatimChar"/>
+        </w:rPr>
+        <w:t xml:space="preserve">## (Intercept)  2.51377    0.20660  12.167   &lt;2e-16 ***</w:t>
+      </w:r>
+      <w:r>
+        <w:br w:type="textWrapping"/>
+      </w:r>
+      <w:r>
+        <w:rPr>
+          <w:rStyle w:val="VerbatimChar"/>
+        </w:rPr>
+        <w:t xml:space="preserve">## canopy_PC1   0.05193    0.16119   0.322    0.747    </w:t>
+      </w:r>
+      <w:r>
+        <w:br w:type="textWrapping"/>
+      </w:r>
+      <w:r>
+        <w:rPr>
+          <w:rStyle w:val="VerbatimChar"/>
+        </w:rPr>
+        <w:t xml:space="preserve">## canopy_PC2  -0.22785    0.26388  -0.863    0.388    </w:t>
+      </w:r>
+      <w:r>
+        <w:br w:type="textWrapping"/>
+      </w:r>
+      <w:r>
+        <w:rPr>
+          <w:rStyle w:val="VerbatimChar"/>
+        </w:rPr>
+        <w:t xml:space="preserve">## Log(theta)   0.67557    0.46908   1.440    0.150    </w:t>
+      </w:r>
+      <w:r>
+        <w:br w:type="textWrapping"/>
+      </w:r>
+      <w:r>
+        <w:rPr>
+          <w:rStyle w:val="VerbatimChar"/>
+        </w:rPr>
+        <w:t xml:space="preserve">## </w:t>
+      </w:r>
+      <w:r>
+        <w:br w:type="textWrapping"/>
+      </w:r>
+      <w:r>
+        <w:rPr>
+          <w:rStyle w:val="VerbatimChar"/>
+        </w:rPr>
+        <w:t xml:space="preserve">## Zero-inflation model coefficients (binomial with logit link):</w:t>
+      </w:r>
+      <w:r>
+        <w:br w:type="textWrapping"/>
+      </w:r>
+      <w:r>
+        <w:rPr>
+          <w:rStyle w:val="VerbatimChar"/>
+        </w:rPr>
+        <w:t xml:space="preserve">##             Estimate Std. Error z value Pr(&gt;|z|)  </w:t>
+      </w:r>
+      <w:r>
+        <w:br w:type="textWrapping"/>
+      </w:r>
+      <w:r>
+        <w:rPr>
+          <w:rStyle w:val="VerbatimChar"/>
+        </w:rPr>
+        <w:t xml:space="preserve">## (Intercept)   0.7113     0.3225   2.205   0.0274 *</w:t>
+      </w:r>
+      <w:r>
+        <w:br w:type="textWrapping"/>
+      </w:r>
+      <w:r>
+        <w:rPr>
+          <w:rStyle w:val="VerbatimChar"/>
+        </w:rPr>
+        <w:t xml:space="preserve">## canopy_PC1    0.3476     0.2404   1.445   0.1483  </w:t>
+      </w:r>
+      <w:r>
+        <w:br w:type="textWrapping"/>
+      </w:r>
+      <w:r>
+        <w:rPr>
+          <w:rStyle w:val="VerbatimChar"/>
+        </w:rPr>
+        <w:t xml:space="preserve">## canopy_PC2    0.5204     0.3185   1.634   0.1023  </w:t>
+      </w:r>
+      <w:r>
+        <w:br w:type="textWrapping"/>
+      </w:r>
+      <w:r>
+        <w:rPr>
+          <w:rStyle w:val="VerbatimChar"/>
+        </w:rPr>
+        <w:t xml:space="preserve">## ---</w:t>
+      </w:r>
+      <w:r>
+        <w:br w:type="textWrapping"/>
+      </w:r>
+      <w:r>
+        <w:rPr>
+          <w:rStyle w:val="VerbatimChar"/>
+        </w:rPr>
+        <w:t xml:space="preserve">## Signif. codes:  0 '***' 0.001 '**' 0.01 '*' 0.05 '.' 0.1 ' ' 1 </w:t>
+      </w:r>
+      <w:r>
+        <w:br w:type="textWrapping"/>
+      </w:r>
+      <w:r>
+        <w:rPr>
+          <w:rStyle w:val="VerbatimChar"/>
+        </w:rPr>
+        <w:t xml:space="preserve">## </w:t>
+      </w:r>
+      <w:r>
+        <w:br w:type="textWrapping"/>
+      </w:r>
+      <w:r>
+        <w:rPr>
+          <w:rStyle w:val="VerbatimChar"/>
+        </w:rPr>
+        <w:t xml:space="preserve">## Theta = 1.9652 </w:t>
+      </w:r>
+      <w:r>
+        <w:br w:type="textWrapping"/>
+      </w:r>
+      <w:r>
+        <w:rPr>
+          <w:rStyle w:val="VerbatimChar"/>
+        </w:rPr>
+        <w:t xml:space="preserve">## Number of iterations in BFGS optimization: 1 </w:t>
+      </w:r>
+      <w:r>
+        <w:br w:type="textWrapping"/>
+      </w:r>
+      <w:r>
+        <w:rPr>
+          <w:rStyle w:val="VerbatimChar"/>
+        </w:rPr>
+        <w:t xml:space="preserve">## Log-likelihood: -89.28 on 7 Df</w:t>
+      </w:r>
+    </w:p>
+    <w:p>
+      <w:pPr>
+        <w:pStyle w:val="SourceCode"/>
+      </w:pPr>
+      <w:r>
+        <w:rPr>
+          <w:rStyle w:val="KeywordTok"/>
+        </w:rPr>
+        <w:t xml:space="preserve">AICc</w:t>
+      </w:r>
+      <w:r>
+        <w:rPr>
+          <w:rStyle w:val="NormalTok"/>
+        </w:rPr>
+        <w:t xml:space="preserve">(mod7)</w:t>
+      </w:r>
+    </w:p>
+    <w:p>
+      <w:pPr>
+        <w:pStyle w:val="SourceCode"/>
+      </w:pPr>
+      <w:r>
+        <w:rPr>
+          <w:rStyle w:val="VerbatimChar"/>
+        </w:rPr>
+        <w:t xml:space="preserve">## [1] 195.1703</w:t>
       </w:r>
     </w:p>
     <w:p>
@@ -855,7 +1969,7 @@
       <w:pPr>
         <w:pStyle w:val="Heading2"/>
       </w:pPr>
-      <w:bookmarkStart w:id="27" w:name="lilaeopsis-density-and-competitors"/>
+      <w:bookmarkStart w:id="27" w:name="lilaeopsis-density-and-potential-herbaceous-competitors"/>
       <w:bookmarkEnd w:id="27"/>
       <w:r>
         <w:rPr>
@@ -867,7 +1981,7 @@
         <w:t xml:space="preserve"> </w:t>
       </w:r>
       <w:r>
-        <w:t xml:space="preserve">density and competitors</w:t>
+        <w:t xml:space="preserve">density and potential herbaceous competitors</w:t>
       </w:r>
     </w:p>
     <w:p>
@@ -1122,12 +2236,12 @@
     </w:p>
     <w:p>
       <w:pPr>
-        <w:pStyle w:val="Heading1"/>
-      </w:pPr>
-      <w:bookmarkStart w:id="29" w:name="soil-moisture-as-a-function-of-distance-from-the-creek"/>
+        <w:pStyle w:val="Heading2"/>
+      </w:pPr>
+      <w:bookmarkStart w:id="29" w:name="soil-moisture-as-a-function-of-distance-from-the-creek..."/>
       <w:bookmarkEnd w:id="29"/>
       <w:r>
-        <w:t xml:space="preserve">Soil moisture as a function of distance from the creek</w:t>
+        <w:t xml:space="preserve">Soil moisture as a function of distance from the creek...</w:t>
       </w:r>
     </w:p>
     <w:p>
@@ -1202,6 +2316,103 @@
         <w:t xml:space="preserve">However, we considered models with both soil moisture and distance class in the predictor variable set because the moisture of the near- and mid-distance classes overlaps extensively.</w:t>
       </w:r>
     </w:p>
+    <w:p>
+      <w:pPr>
+        <w:pStyle w:val="Heading2"/>
+      </w:pPr>
+      <w:bookmarkStart w:id="31" w:name="and-lilaeopsis-leaf-density-as-a-function-of-moisture"/>
+      <w:bookmarkEnd w:id="31"/>
+      <w:r>
+        <w:t xml:space="preserve">...and</w:t>
+      </w:r>
+      <w:r>
+        <w:t xml:space="preserve"> </w:t>
+      </w:r>
+      <w:r>
+        <w:rPr>
+          <w:i/>
+        </w:rPr>
+        <w:t xml:space="preserve">Lilaeopsis</w:t>
+      </w:r>
+      <w:r>
+        <w:t xml:space="preserve"> </w:t>
+      </w:r>
+      <w:r>
+        <w:t xml:space="preserve">leaf density as a function of moisture</w:t>
+      </w:r>
+    </w:p>
+    <w:p>
+      <w:pPr>
+        <w:pStyle w:val="FigureWithCaption"/>
+      </w:pPr>
+      <w:r>
+        <w:drawing>
+          <wp:inline>
+            <wp:extent cx="5334000" cy="5334000"/>
+            <wp:effectExtent b="0" l="0" r="0" t="0"/>
+            <wp:docPr descr="" id="1" name="Picture"/>
+            <a:graphic>
+              <a:graphicData uri="http://schemas.openxmlformats.org/drawingml/2006/picture">
+                <pic:pic>
+                  <pic:nvPicPr>
+                    <pic:cNvPr descr="supporting_analyses_files/figure-docx/fig-5-1.png" id="0" name="Picture"/>
+                    <pic:cNvPicPr>
+                      <a:picLocks noChangeArrowheads="1" noChangeAspect="1"/>
+                    </pic:cNvPicPr>
+                  </pic:nvPicPr>
+                  <pic:blipFill>
+                    <a:blip r:embed="rId32"/>
+                    <a:stretch>
+                      <a:fillRect/>
+                    </a:stretch>
+                  </pic:blipFill>
+                  <pic:spPr bwMode="auto">
+                    <a:xfrm>
+                      <a:off x="0" y="0"/>
+                      <a:ext cx="5334000" cy="5334000"/>
+                    </a:xfrm>
+                    <a:prstGeom prst="rect">
+                      <a:avLst/>
+                    </a:prstGeom>
+                    <a:noFill/>
+                    <a:ln w="9525">
+                      <a:noFill/>
+                      <a:headEnd/>
+                      <a:tailEnd/>
+                    </a:ln>
+                  </pic:spPr>
+                </pic:pic>
+              </a:graphicData>
+            </a:graphic>
+          </wp:inline>
+        </w:drawing>
+      </w:r>
+    </w:p>
+    <w:p>
+      <w:pPr>
+        <w:pStyle w:val="ImageCaption"/>
+      </w:pPr>
+      <w:r>
+        <w:rPr>
+          <w:b/>
+        </w:rPr>
+        <w:t xml:space="preserve">Even though soil moisture covaries with distance from the creek, and leaf density is associated with distance, soil moisture is not well-correlated with leaf density.</w:t>
+      </w:r>
+      <w:r>
+        <w:t xml:space="preserve"> </w:t>
+      </w:r>
+      <w:r>
+        <w:t xml:space="preserve">This may indicate that a different limiting factor shapes leaf density once a particular moisture level is reached.</w:t>
+      </w:r>
+    </w:p>
+    <w:p>
+      <w:pPr>
+        <w:pStyle w:val="BodyText"/>
+      </w:pPr>
+      <w:r>
+        <w:t xml:space="preserve">It's not clear why the density-distance-moisture relationship is not transitive, but that's what the data suggest.</w:t>
+      </w:r>
+    </w:p>
     <w:sectPr/>
   </w:body>
 </w:document>
@@ -1310,7 +2521,7 @@
     </w:lvl>
   </w:abstractNum>
   <w:abstractNum w:abstractNumId="990">
-    <w:nsid w:val="21e41755"/>
+    <w:nsid w:val="76d7271b"/>
     <w:multiLevelType w:val="multilevel"/>
     <w:lvl w:ilvl="0">
       <w:numFmt w:val="bullet"/>

</xml_diff>